<commit_message>
Capture the Flag - submission template DONE
</commit_message>
<xml_diff>
--- a/Fall 2025/template for assignments v3 - Arr Domingo.docx
+++ b/Fall 2025/template for assignments v3 - Arr Domingo.docx
@@ -247,8 +247,18 @@
           <w:sz w:val="28"/>
           <w:szCs w:val="28"/>
         </w:rPr>
-        <w:t>Sam El-Awour</w:t>
-      </w:r>
+        <w:t>Sam El-</w:t>
+      </w:r>
+      <w:proofErr w:type="spellStart"/>
+      <w:r>
+        <w:rPr>
+          <w:rFonts w:cstheme="minorHAnsi"/>
+          <w:sz w:val="28"/>
+          <w:szCs w:val="28"/>
+        </w:rPr>
+        <w:t>Awour</w:t>
+      </w:r>
+      <w:proofErr w:type="spellEnd"/>
     </w:p>
     <w:sdt>
       <w:sdtPr>
@@ -2266,45 +2276,120 @@
 <w:ftr xmlns:wpc="http://schemas.microsoft.com/office/word/2010/wordprocessingCanvas" xmlns:cx="http://schemas.microsoft.com/office/drawing/2014/chartex" xmlns:cx1="http://schemas.microsoft.com/office/drawing/2015/9/8/chartex" xmlns:cx2="http://schemas.microsoft.com/office/drawing/2015/10/21/chartex" xmlns:cx3="http://schemas.microsoft.com/office/drawing/2016/5/9/chartex" xmlns:cx4="http://schemas.microsoft.com/office/drawing/2016/5/10/chartex" xmlns:cx5="http://schemas.microsoft.com/office/drawing/2016/5/11/chartex" xmlns:cx6="http://schemas.microsoft.com/office/drawing/2016/5/12/chartex" xmlns:cx7="http://schemas.microsoft.com/office/drawing/2016/5/13/chartex" xmlns:cx8="http://schemas.microsoft.com/office/drawing/2016/5/14/chartex" xmlns:mc="http://schemas.openxmlformats.org/markup-compatibility/2006" xmlns:aink="http://schemas.microsoft.com/office/drawing/2016/ink" xmlns:am3d="http://schemas.microsoft.com/office/drawing/2017/model3d" xmlns:o="urn:schemas-microsoft-com:office:office" xmlns:oel="http://schemas.microsoft.com/office/2019/extlst" xmlns:r="http://schemas.openxmlformats.org/officeDocument/2006/relationships" xmlns:m="http://schemas.openxmlformats.org/officeDocument/2006/math" xmlns:v="urn:schemas-microsoft-com:vml" xmlns:wp14="http://schemas.microsoft.com/office/word/2010/wordprocessingDrawing" xmlns:wp="http://schemas.openxmlformats.org/drawingml/2006/wordprocessingDrawing" xmlns:w10="urn:schemas-microsoft-com:office:word" xmlns:w="http://schemas.openxmlformats.org/wordprocessingml/2006/main" xmlns:w14="http://schemas.microsoft.com/office/word/2010/wordml" xmlns:w15="http://schemas.microsoft.com/office/word/2012/wordml" xmlns:w16cex="http://schemas.microsoft.com/office/word/2018/wordml/cex" xmlns:w16cid="http://schemas.microsoft.com/office/word/2016/wordml/cid" xmlns:w16="http://schemas.microsoft.com/office/word/2018/wordml" xmlns:w16du="http://schemas.microsoft.com/office/word/2023/wordml/word16du" xmlns:w16sdtdh="http://schemas.microsoft.com/office/word/2020/wordml/sdtdatahash" xmlns:w16sdtfl="http://schemas.microsoft.com/office/word/2024/wordml/sdtformatlock" xmlns:w16se="http://schemas.microsoft.com/office/word/2015/wordml/symex" xmlns:wpg="http://schemas.microsoft.com/office/word/2010/wordprocessingGroup" xmlns:wpi="http://schemas.microsoft.com/office/word/2010/wordprocessingInk" xmlns:wne="http://schemas.microsoft.com/office/word/2006/wordml" xmlns:wps="http://schemas.microsoft.com/office/word/2010/wordprocessingShape" mc:Ignorable="w14 w15 w16se w16cid w16 w16cex w16sdtdh w16sdtfl w16du wp14">
   <w:sdt>
     <w:sdtPr>
-      <w:id w:val="-47224744"/>
+      <w:id w:val="1086501651"/>
       <w:docPartObj>
         <w:docPartGallery w:val="Page Numbers (Bottom of Page)"/>
         <w:docPartUnique/>
       </w:docPartObj>
     </w:sdtPr>
-    <w:sdtEndPr>
-      <w:rPr>
-        <w:noProof/>
-      </w:rPr>
-    </w:sdtEndPr>
     <w:sdtContent>
-      <w:p>
-        <w:pPr>
-          <w:pStyle w:val="Footer"/>
-          <w:jc w:val="right"/>
-        </w:pPr>
-        <w:r>
-          <w:fldChar w:fldCharType="begin"/>
-        </w:r>
-        <w:r>
-          <w:instrText xml:space="preserve"> PAGE   \* MERGEFORMAT </w:instrText>
-        </w:r>
-        <w:r>
-          <w:fldChar w:fldCharType="separate"/>
-        </w:r>
-        <w:r>
-          <w:rPr>
-            <w:noProof/>
-          </w:rPr>
-          <w:t>2</w:t>
-        </w:r>
-        <w:r>
-          <w:rPr>
-            <w:noProof/>
-          </w:rPr>
-          <w:fldChar w:fldCharType="end"/>
-        </w:r>
-      </w:p>
+      <w:sdt>
+        <w:sdtPr>
+          <w:id w:val="-1769616900"/>
+          <w:docPartObj>
+            <w:docPartGallery w:val="Page Numbers (Top of Page)"/>
+            <w:docPartUnique/>
+          </w:docPartObj>
+        </w:sdtPr>
+        <w:sdtContent>
+          <w:p>
+            <w:pPr>
+              <w:pStyle w:val="Footer"/>
+              <w:jc w:val="right"/>
+            </w:pPr>
+            <w:r>
+              <w:t xml:space="preserve">Page </w:t>
+            </w:r>
+            <w:r>
+              <w:rPr>
+                <w:b/>
+                <w:bCs/>
+                <w:sz w:val="24"/>
+                <w:szCs w:val="24"/>
+              </w:rPr>
+              <w:fldChar w:fldCharType="begin"/>
+            </w:r>
+            <w:r>
+              <w:rPr>
+                <w:b/>
+                <w:bCs/>
+              </w:rPr>
+              <w:instrText xml:space="preserve"> PAGE </w:instrText>
+            </w:r>
+            <w:r>
+              <w:rPr>
+                <w:b/>
+                <w:bCs/>
+                <w:sz w:val="24"/>
+                <w:szCs w:val="24"/>
+              </w:rPr>
+              <w:fldChar w:fldCharType="separate"/>
+            </w:r>
+            <w:r>
+              <w:rPr>
+                <w:b/>
+                <w:bCs/>
+                <w:noProof/>
+              </w:rPr>
+              <w:t>2</w:t>
+            </w:r>
+            <w:r>
+              <w:rPr>
+                <w:b/>
+                <w:bCs/>
+                <w:sz w:val="24"/>
+                <w:szCs w:val="24"/>
+              </w:rPr>
+              <w:fldChar w:fldCharType="end"/>
+            </w:r>
+            <w:r>
+              <w:t xml:space="preserve"> of </w:t>
+            </w:r>
+            <w:r>
+              <w:rPr>
+                <w:b/>
+                <w:bCs/>
+                <w:sz w:val="24"/>
+                <w:szCs w:val="24"/>
+              </w:rPr>
+              <w:fldChar w:fldCharType="begin"/>
+            </w:r>
+            <w:r>
+              <w:rPr>
+                <w:b/>
+                <w:bCs/>
+              </w:rPr>
+              <w:instrText xml:space="preserve"> NUMPAGES  </w:instrText>
+            </w:r>
+            <w:r>
+              <w:rPr>
+                <w:b/>
+                <w:bCs/>
+                <w:sz w:val="24"/>
+                <w:szCs w:val="24"/>
+              </w:rPr>
+              <w:fldChar w:fldCharType="separate"/>
+            </w:r>
+            <w:r>
+              <w:rPr>
+                <w:b/>
+                <w:bCs/>
+                <w:noProof/>
+              </w:rPr>
+              <w:t>2</w:t>
+            </w:r>
+            <w:r>
+              <w:rPr>
+                <w:b/>
+                <w:bCs/>
+                <w:sz w:val="24"/>
+                <w:szCs w:val="24"/>
+              </w:rPr>
+              <w:fldChar w:fldCharType="end"/>
+            </w:r>
+          </w:p>
+        </w:sdtContent>
+      </w:sdt>
     </w:sdtContent>
   </w:sdt>
   <w:p>

</xml_diff>

<commit_message>
Added folder for Winter 2026 term
</commit_message>
<xml_diff>
--- a/Fall 2025/template for assignments v3 - Arr Domingo.docx
+++ b/Fall 2025/template for assignments v3 - Arr Domingo.docx
@@ -2276,120 +2276,46 @@
 <w:ftr xmlns:wpc="http://schemas.microsoft.com/office/word/2010/wordprocessingCanvas" xmlns:cx="http://schemas.microsoft.com/office/drawing/2014/chartex" xmlns:cx1="http://schemas.microsoft.com/office/drawing/2015/9/8/chartex" xmlns:cx2="http://schemas.microsoft.com/office/drawing/2015/10/21/chartex" xmlns:cx3="http://schemas.microsoft.com/office/drawing/2016/5/9/chartex" xmlns:cx4="http://schemas.microsoft.com/office/drawing/2016/5/10/chartex" xmlns:cx5="http://schemas.microsoft.com/office/drawing/2016/5/11/chartex" xmlns:cx6="http://schemas.microsoft.com/office/drawing/2016/5/12/chartex" xmlns:cx7="http://schemas.microsoft.com/office/drawing/2016/5/13/chartex" xmlns:cx8="http://schemas.microsoft.com/office/drawing/2016/5/14/chartex" xmlns:mc="http://schemas.openxmlformats.org/markup-compatibility/2006" xmlns:aink="http://schemas.microsoft.com/office/drawing/2016/ink" xmlns:am3d="http://schemas.microsoft.com/office/drawing/2017/model3d" xmlns:o="urn:schemas-microsoft-com:office:office" xmlns:oel="http://schemas.microsoft.com/office/2019/extlst" xmlns:r="http://schemas.openxmlformats.org/officeDocument/2006/relationships" xmlns:m="http://schemas.openxmlformats.org/officeDocument/2006/math" xmlns:v="urn:schemas-microsoft-com:vml" xmlns:wp14="http://schemas.microsoft.com/office/word/2010/wordprocessingDrawing" xmlns:wp="http://schemas.openxmlformats.org/drawingml/2006/wordprocessingDrawing" xmlns:w10="urn:schemas-microsoft-com:office:word" xmlns:w="http://schemas.openxmlformats.org/wordprocessingml/2006/main" xmlns:w14="http://schemas.microsoft.com/office/word/2010/wordml" xmlns:w15="http://schemas.microsoft.com/office/word/2012/wordml" xmlns:w16cex="http://schemas.microsoft.com/office/word/2018/wordml/cex" xmlns:w16cid="http://schemas.microsoft.com/office/word/2016/wordml/cid" xmlns:w16="http://schemas.microsoft.com/office/word/2018/wordml" xmlns:w16du="http://schemas.microsoft.com/office/word/2023/wordml/word16du" xmlns:w16sdtdh="http://schemas.microsoft.com/office/word/2020/wordml/sdtdatahash" xmlns:w16sdtfl="http://schemas.microsoft.com/office/word/2024/wordml/sdtformatlock" xmlns:w16se="http://schemas.microsoft.com/office/word/2015/wordml/symex" xmlns:wpg="http://schemas.microsoft.com/office/word/2010/wordprocessingGroup" xmlns:wpi="http://schemas.microsoft.com/office/word/2010/wordprocessingInk" xmlns:wne="http://schemas.microsoft.com/office/word/2006/wordml" xmlns:wps="http://schemas.microsoft.com/office/word/2010/wordprocessingShape" mc:Ignorable="w14 w15 w16se w16cid w16 w16cex w16sdtdh w16sdtfl w16du wp14">
   <w:sdt>
     <w:sdtPr>
-      <w:id w:val="1086501651"/>
+      <w:id w:val="2119326553"/>
       <w:docPartObj>
         <w:docPartGallery w:val="Page Numbers (Bottom of Page)"/>
         <w:docPartUnique/>
       </w:docPartObj>
     </w:sdtPr>
     <w:sdtContent>
-      <w:sdt>
-        <w:sdtPr>
-          <w:id w:val="-1769616900"/>
-          <w:docPartObj>
-            <w:docPartGallery w:val="Page Numbers (Top of Page)"/>
-            <w:docPartUnique/>
-          </w:docPartObj>
-        </w:sdtPr>
-        <w:sdtContent>
-          <w:p>
-            <w:pPr>
-              <w:pStyle w:val="Footer"/>
-              <w:jc w:val="right"/>
-            </w:pPr>
-            <w:r>
-              <w:t xml:space="preserve">Page </w:t>
-            </w:r>
-            <w:r>
-              <w:rPr>
-                <w:b/>
-                <w:bCs/>
-                <w:sz w:val="24"/>
-                <w:szCs w:val="24"/>
-              </w:rPr>
-              <w:fldChar w:fldCharType="begin"/>
-            </w:r>
-            <w:r>
-              <w:rPr>
-                <w:b/>
-                <w:bCs/>
-              </w:rPr>
-              <w:instrText xml:space="preserve"> PAGE </w:instrText>
-            </w:r>
-            <w:r>
-              <w:rPr>
-                <w:b/>
-                <w:bCs/>
-                <w:sz w:val="24"/>
-                <w:szCs w:val="24"/>
-              </w:rPr>
-              <w:fldChar w:fldCharType="separate"/>
-            </w:r>
-            <w:r>
-              <w:rPr>
-                <w:b/>
-                <w:bCs/>
-                <w:noProof/>
-              </w:rPr>
-              <w:t>2</w:t>
-            </w:r>
-            <w:r>
-              <w:rPr>
-                <w:b/>
-                <w:bCs/>
-                <w:sz w:val="24"/>
-                <w:szCs w:val="24"/>
-              </w:rPr>
-              <w:fldChar w:fldCharType="end"/>
-            </w:r>
-            <w:r>
-              <w:t xml:space="preserve"> of </w:t>
-            </w:r>
-            <w:r>
-              <w:rPr>
-                <w:b/>
-                <w:bCs/>
-                <w:sz w:val="24"/>
-                <w:szCs w:val="24"/>
-              </w:rPr>
-              <w:fldChar w:fldCharType="begin"/>
-            </w:r>
-            <w:r>
-              <w:rPr>
-                <w:b/>
-                <w:bCs/>
-              </w:rPr>
-              <w:instrText xml:space="preserve"> NUMPAGES  </w:instrText>
-            </w:r>
-            <w:r>
-              <w:rPr>
-                <w:b/>
-                <w:bCs/>
-                <w:sz w:val="24"/>
-                <w:szCs w:val="24"/>
-              </w:rPr>
-              <w:fldChar w:fldCharType="separate"/>
-            </w:r>
-            <w:r>
-              <w:rPr>
-                <w:b/>
-                <w:bCs/>
-                <w:noProof/>
-              </w:rPr>
-              <w:t>2</w:t>
-            </w:r>
-            <w:r>
-              <w:rPr>
-                <w:b/>
-                <w:bCs/>
-                <w:sz w:val="24"/>
-                <w:szCs w:val="24"/>
-              </w:rPr>
-              <w:fldChar w:fldCharType="end"/>
-            </w:r>
-          </w:p>
-        </w:sdtContent>
-      </w:sdt>
+      <w:p>
+        <w:pPr>
+          <w:pStyle w:val="Footer"/>
+          <w:jc w:val="right"/>
+        </w:pPr>
+        <w:r>
+          <w:t xml:space="preserve">Page | </w:t>
+        </w:r>
+        <w:r>
+          <w:fldChar w:fldCharType="begin"/>
+        </w:r>
+        <w:r>
+          <w:instrText xml:space="preserve"> PAGE   \* MERGEFORMAT </w:instrText>
+        </w:r>
+        <w:r>
+          <w:fldChar w:fldCharType="separate"/>
+        </w:r>
+        <w:r>
+          <w:rPr>
+            <w:noProof/>
+          </w:rPr>
+          <w:t>2</w:t>
+        </w:r>
+        <w:r>
+          <w:rPr>
+            <w:noProof/>
+          </w:rPr>
+          <w:fldChar w:fldCharType="end"/>
+        </w:r>
+        <w:r>
+          <w:t xml:space="preserve"> </w:t>
+        </w:r>
+      </w:p>
     </w:sdtContent>
   </w:sdt>
   <w:p>

</xml_diff>